<commit_message>
add pagebreak in SI
</commit_message>
<xml_diff>
--- a/manuscript-no-figures.docx
+++ b/manuscript-no-figures.docx
@@ -2035,411 +2035,6 @@
       <w:r>
         <w:rPr/>
         <w:t xml:space="preserve"> molecules (</w:t>
-      </w:r>
-      <w:r>
-        <w:rPr/>
-      </w:r>
-      <m:oMath xmlns:m="http://schemas.openxmlformats.org/officeDocument/2006/math">
-        <m:sSub>
-          <m:e>
-            <m:acc>
-              <m:accPr>
-                <m:chr m:val="´"/>
-              </m:accPr>
-              <m:e>
-                <m:r>
-                  <w:rPr>
-                    <w:rFonts w:ascii="Cambria Math" w:hAnsi="Cambria Math"/>
-                  </w:rPr>
-                  <m:t xml:space="preserve">n</m:t>
-                </m:r>
-              </m:e>
-            </m:acc>
-          </m:e>
-          <m:sub>
-            <m:r>
-              <w:rPr>
-                <w:rFonts w:ascii="Cambria Math" w:hAnsi="Cambria Math"/>
-              </w:rPr>
-              <m:t xml:space="preserve">P</m:t>
-            </m:r>
-            <m:r>
-              <w:rPr>
-                <w:rFonts w:ascii="Cambria Math" w:hAnsi="Cambria Math"/>
-              </w:rPr>
-              <m:t xml:space="preserve">I</m:t>
-            </m:r>
-            <m:sSub>
-              <m:e>
-                <m:r>
-                  <w:rPr>
-                    <w:rFonts w:ascii="Cambria Math" w:hAnsi="Cambria Math"/>
-                  </w:rPr>
-                  <m:t xml:space="preserve">P</m:t>
-                </m:r>
-              </m:e>
-              <m:sub>
-                <m:r>
-                  <w:rPr>
-                    <w:rFonts w:ascii="Cambria Math" w:hAnsi="Cambria Math"/>
-                  </w:rPr>
-                  <m:t xml:space="preserve">2</m:t>
-                </m:r>
-              </m:sub>
-            </m:sSub>
-          </m:sub>
-        </m:sSub>
-      </m:oMath>
-      <w:r>
-        <w:rPr/>
-        <w:t xml:space="preserve">) interacting (see </w:t>
-      </w:r>
-      <w:hyperlink w:anchor="fig-r-hist">
-        <w:r>
-          <w:rPr>
-            <w:rStyle w:val="InternetLink"/>
-          </w:rPr>
-          <w:t>Figure 7 (c)</w:t>
-        </w:r>
-      </w:hyperlink>
-      <w:r>
-        <w:rPr/>
-        <w:t xml:space="preserve"> for the interaction distance definition) with the individual residues per frame across all simulations of the rotational sampling that made contact with the membrane. Color represents the charge of the amino acid at pH 7.4 (blue = positive/basic, magenta = negative/acidic). A number of very prominent lysines can be observed, as well as a cluster of residues belonging to the F1 loop, which is highlighted with a grey backdrop. The most prominent residues are highlighted in </w:t>
-      </w:r>
-      <w:r>
-        <w:rPr>
-          <w:b/>
-          <w:bCs/>
-        </w:rPr>
-        <w:t>b)</w:t>
-      </w:r>
-      <w:r>
-        <w:rPr/>
-        <w:t xml:space="preserve">. For the print version it is a snapshot render. The video is also available here: </w:t>
-      </w:r>
-      <w:hyperlink r:id="rId3">
-        <w:r>
-          <w:rPr>
-            <w:rStyle w:val="InternetLink"/>
-          </w:rPr>
-          <w:t>https://youtu.be/s5yya0XeNTA</w:t>
-        </w:r>
-      </w:hyperlink>
-      <w:r>
-        <w:rPr/>
-        <w:t>).</w:t>
-      </w:r>
-      <w:bookmarkEnd w:id="5"/>
-    </w:p>
-    <w:p>
-      <w:pPr>
-        <w:pStyle w:val="Heading2"/>
-        <w:rPr/>
-      </w:pPr>
-      <w:bookmarkStart w:id="6" w:name="Xbfd8808ca4a10eda826a9cc12809579424e2958"/>
-      <w:r>
-        <w:rPr/>
-        <w:t>The F1 loop maintains and further facilitates formation of FERM–PIP</w:t>
-      </w:r>
-      <w:r>
-        <w:rPr>
-          <w:vertAlign w:val="subscript"/>
-        </w:rPr>
-        <w:t>2</w:t>
-      </w:r>
-      <w:r>
-        <w:rPr/>
-        <w:t xml:space="preserve"> interactions</w:t>
-      </w:r>
-    </w:p>
-    <w:p>
-      <w:pPr>
-        <w:pStyle w:val="FirstParagraph"/>
-        <w:rPr/>
-      </w:pPr>
-      <w:r>
-        <w:rPr/>
-        <w:t>To examine the strength of the PIP</w:t>
-      </w:r>
-      <w:r>
-        <w:rPr>
-          <w:vertAlign w:val="subscript"/>
-        </w:rPr>
-        <w:t>2</w:t>
-      </w:r>
-      <w:r>
-        <w:rPr/>
-        <w:t xml:space="preserve"> interactions and the role of the F1 loop in maintaining it, we pulled F0F1 vertically off the membrane in additional force-probe MD simulations (</w:t>
-      </w:r>
-      <w:hyperlink w:anchor="fig-f0f1-vert-pull">
-        <w:r>
-          <w:rPr>
-            <w:rStyle w:val="InternetLink"/>
-          </w:rPr>
-          <w:t>Figure 5</w:t>
-        </w:r>
-      </w:hyperlink>
-      <w:r>
-        <w:rPr/>
-        <w:t xml:space="preserve">). An exemplary render of one of the simulations can be seen in </w:t>
-      </w:r>
-      <w:hyperlink w:anchor="fig-f0f1-pull-run-1">
-        <w:r>
-          <w:rPr>
-            <w:rStyle w:val="InternetLink"/>
-          </w:rPr>
-          <w:t>Figure 5 (a)</w:t>
-        </w:r>
-      </w:hyperlink>
-      <w:r>
-        <w:rPr/>
-        <w:t>. Pulling F0F1 off the membrane requires peak forces of 100–120 pN, during which the interacting residues only very gradually loose contact (</w:t>
-      </w:r>
-      <w:hyperlink w:anchor="fig-f0f1-vert-pull">
-        <w:r>
-          <w:rPr>
-            <w:rStyle w:val="InternetLink"/>
-          </w:rPr>
-          <w:t>Figure 5</w:t>
-        </w:r>
-      </w:hyperlink>
-      <w:r>
-        <w:rPr/>
-        <w:t>), as the high flexibility of F1-loop allows the residues to remain in contact even as the distance increases up to a delta of 7 nm. Replicate 4 stands out as the highest curve (dashed lines), as in this run the interactions were so strong that a total of 3 molecules of PIP</w:t>
-      </w:r>
-      <w:r>
-        <w:rPr>
-          <w:vertAlign w:val="subscript"/>
-        </w:rPr>
-        <w:t>2</w:t>
-      </w:r>
-      <w:r>
-        <w:rPr/>
-        <w:t xml:space="preserve"> were pulled out of the membrane (1 by F0 and 2 by the F1 loop). A snapshot of this can be seen in </w:t>
-      </w:r>
-      <w:hyperlink w:anchor="fig-f0f1-vert-pull-run4">
-        <w:r>
-          <w:rPr>
-            <w:rStyle w:val="InternetLink"/>
-          </w:rPr>
-          <w:t>Figure 8 (b)</w:t>
-        </w:r>
-      </w:hyperlink>
-      <w:r>
-        <w:rPr/>
-        <w:t>. This highlights the strong anchoring capabilities of the F1 loop.</w:t>
-      </w:r>
-    </w:p>
-    <w:p>
-      <w:pPr>
-        <w:pStyle w:val="TextBody"/>
-        <w:rPr/>
-      </w:pPr>
-      <w:r>
-        <w:rPr/>
-        <w:t xml:space="preserve">As seen in </w:t>
-      </w:r>
-      <w:hyperlink w:anchor="fig-f0f1-vert-pull-contacts">
-        <w:r>
-          <w:rPr>
-            <w:rStyle w:val="InternetLink"/>
-          </w:rPr>
-          <w:t>Figure 5 (c)</w:t>
-        </w:r>
-      </w:hyperlink>
-      <w:r>
-        <w:rPr/>
-        <w:t xml:space="preserve">, during pulling residues not belonging to the F1 loop loose contact first, while the loop stays attached. The F1 loop works in conjunction with the F0 subdomain (see </w:t>
-      </w:r>
-      <w:hyperlink w:anchor="fig-f0f1-vert-pull-residues">
-        <w:r>
-          <w:rPr>
-            <w:rStyle w:val="InternetLink"/>
-          </w:rPr>
-          <w:t>Figure 8 (a)</w:t>
-        </w:r>
-      </w:hyperlink>
-      <w:r>
-        <w:rPr/>
-        <w:t>). Their high flexibility allows them to remain in contact with the membrane over large distances, which would allow for a spring-like re-establishing of more contacts should the force be alleviated. In two cases the last interacting residue was part of the F1 loop, while in three cases the N-terminus of the F0 domain stayed attached for longest.</w:t>
-      </w:r>
-    </w:p>
-    <w:p>
-      <w:pPr>
-        <w:pStyle w:val="ImageCaption"/>
-        <w:spacing w:before="200" w:after="120"/>
-        <w:rPr/>
-      </w:pPr>
-      <w:r>
-        <w:rPr/>
-        <w:t xml:space="preserve">Figure 5: Vertical pulling of F0F1 highlights the F1 loop’s flexibility and ability to maintain contacts with the membrane over large distances. </w:t>
-      </w:r>
-      <w:r>
-        <w:rPr>
-          <w:b/>
-          <w:bCs/>
-        </w:rPr>
-        <w:t>a)</w:t>
-      </w:r>
-      <w:r>
-        <w:rPr/>
-        <w:t xml:space="preserve"> Representative render of one of 6 force-probe MD simulations pulling F0F1 off the membrane. For the print version we show a series of three snapshots, the video is available here: </w:t>
-      </w:r>
-      <w:hyperlink r:id="rId4">
-        <w:r>
-          <w:rPr>
-            <w:rStyle w:val="InternetLink"/>
-          </w:rPr>
-          <w:t>https://youtu.be/-eZ2orx7QRE</w:t>
-        </w:r>
-      </w:hyperlink>
-      <w:r>
-        <w:rPr/>
-        <w:t xml:space="preserve">. It starts from a snapshot of F0F1 in its bound conformation taken from the rotational sampling and gets pulled upwards from its C-terminus. </w:t>
-      </w:r>
-      <w:r>
-        <w:rPr>
-          <w:b/>
-          <w:bCs/>
-        </w:rPr>
-        <w:t>b)</w:t>
-      </w:r>
-      <w:r>
-        <w:rPr/>
-        <w:t xml:space="preserve"> Number of interacting residues (top panel) and the force (bottom panel) as a function of distance (x-axis) as F0F1 gets pulled off the membrane at a constant rate of 0.03 nm/ns. </w:t>
-      </w:r>
-      <w:r>
-        <w:rPr>
-          <w:b/>
-          <w:bCs/>
-        </w:rPr>
-        <w:t>c)</w:t>
-      </w:r>
-      <w:r>
-        <w:rPr/>
-        <w:t xml:space="preserve"> Time evolution of the number of contacts for residues belonging to the F1 loop (x-axis) and other residues (y-axis). Traces are colored by replicate. Black dots mark the starting positions. The non-loop contacts are mostly supplied by the residues of the F0 N-terminus also shown in </w:t>
-      </w:r>
-      <w:hyperlink w:anchor="fig-f0f1-ri-npip">
-        <w:r>
-          <w:rPr>
-            <w:rStyle w:val="InternetLink"/>
-          </w:rPr>
-          <w:t>Figure 4 (a)</w:t>
-        </w:r>
-      </w:hyperlink>
-      <w:r>
-        <w:rPr/>
-        <w:t>.</w:t>
-      </w:r>
-    </w:p>
-    <w:p>
-      <w:pPr>
-        <w:pStyle w:val="TextBody"/>
-        <w:rPr/>
-      </w:pPr>
-      <w:r>
-        <w:rPr/>
-        <w:t>Having established the prominent role of the F1-loop in positioning F0F1 at the membrane and establishing PIP</w:t>
-      </w:r>
-      <w:r>
-        <w:rPr>
-          <w:vertAlign w:val="subscript"/>
-        </w:rPr>
-        <w:t>2</w:t>
-      </w:r>
-      <w:r>
-        <w:rPr/>
-        <w:t xml:space="preserve"> contacts, we next examined this role in the larger context of the full FERM domain. 6 independent simulations were initiated with the full-length FERM domain oriented in such that the tip of the F1-loop was in contact with at least one molecule of PIP</w:t>
-      </w:r>
-      <w:r>
-        <w:rPr>
-          <w:vertAlign w:val="subscript"/>
-        </w:rPr>
-        <w:t>2</w:t>
-      </w:r>
-      <w:r>
-        <w:rPr/>
-        <w:t xml:space="preserve"> with varying local environments (see </w:t>
-      </w:r>
-      <w:hyperlink w:anchor="sec-system">
-        <w:r>
-          <w:rPr>
-            <w:rStyle w:val="InternetLink"/>
-          </w:rPr>
-          <w:t>Simulation Systems and Structures</w:t>
-        </w:r>
-      </w:hyperlink>
-      <w:r>
-        <w:rPr/>
-        <w:t xml:space="preserve"> for one example). Individual interaction heatmaps for each run can be found in the Supplementary Material </w:t>
-      </w:r>
-      <w:hyperlink w:anchor="fig-ferm-time-ri-npip-all">
-        <w:r>
-          <w:rPr>
-            <w:rStyle w:val="InternetLink"/>
-          </w:rPr>
-          <w:t>Figure 7 (d)</w:t>
-        </w:r>
-      </w:hyperlink>
-      <w:r>
-        <w:rPr/>
-        <w:t>. These simulations highlight the prominent role of the F1-loop in membrane interactions, now in the context of the full-length FERM domain (</w:t>
-      </w:r>
-      <w:hyperlink w:anchor="fig-ferm-ri-npip">
-        <w:r>
-          <w:rPr>
-            <w:rStyle w:val="InternetLink"/>
-          </w:rPr>
-          <w:t>Figure 6 (a)</w:t>
-        </w:r>
-      </w:hyperlink>
-      <w:r>
-        <w:rPr/>
-        <w:t xml:space="preserve">, compare to </w:t>
-      </w:r>
-      <w:hyperlink w:anchor="fig-f0f1-ri-npip">
-        <w:r>
-          <w:rPr>
-            <w:rStyle w:val="InternetLink"/>
-          </w:rPr>
-          <w:t>Figure 4 (a)</w:t>
-        </w:r>
-      </w:hyperlink>
-      <w:r>
-        <w:rPr/>
-        <w:t>). They also reproduce the canonical PIP</w:t>
-      </w:r>
-      <w:r>
-        <w:rPr>
-          <w:vertAlign w:val="subscript"/>
-        </w:rPr>
-        <w:t>2</w:t>
-      </w:r>
-      <w:r>
-        <w:rPr/>
-        <w:t xml:space="preserve"> contacts in F2 and F3 known from previous studies, validating our MD simulations. The highlighted residues include K272 of F2 and K316, K324, E342, and K343 of F3, which have been shown to be crucial for the membrane interaction of talin and subsequent integrin activation by Chinthalapudi et al. (</w:t>
-      </w:r>
-      <w:hyperlink w:anchor="X31ba41dce33ec37485fec16b89a9ad582b954a5">
-        <w:r>
-          <w:rPr>
-            <w:rStyle w:val="InternetLink"/>
-          </w:rPr>
-          <w:t>Chinthalapudi, Rangarajan, and Izard 2018</w:t>
-        </w:r>
-      </w:hyperlink>
-      <w:r>
-        <w:rPr/>
-        <w:t>). Importantly, the loop shows a very dense cluster of PIP</w:t>
-      </w:r>
-      <w:r>
-        <w:rPr>
-          <w:vertAlign w:val="subscript"/>
-        </w:rPr>
-        <w:t>2</w:t>
-      </w:r>
-      <w:r>
-        <w:rPr/>
-        <w:t xml:space="preserve"> interactions, with interaction scores (</w:t>
       </w:r>
       <w:r>
         <w:rPr/>
@@ -2497,29 +2092,176 @@
       </m:oMath>
       <w:r>
         <w:rPr/>
-        <w:t>) very similar to these previously known PIP</w:t>
-      </w:r>
-      <w:r>
-        <w:rPr>
-          <w:vertAlign w:val="subscript"/>
-        </w:rPr>
-        <w:t>2</w:t>
-      </w:r>
-      <w:r>
-        <w:rPr/>
-        <w:t xml:space="preserve">-interacting residues. The interacting conformations can be seen in context in the </w:t>
-      </w:r>
-      <w:hyperlink w:anchor="sec-system">
-        <w:r>
-          <w:rPr>
-            <w:rStyle w:val="InternetLink"/>
-          </w:rPr>
-          <w:t>Supplementary Material</w:t>
-        </w:r>
-      </w:hyperlink>
-      <w:r>
-        <w:rPr/>
-        <w:t>. The F1 loop thus complements these known binding sites with an additional specific binding site, again comprising primarily lysines.</w:t>
+        <w:t xml:space="preserve">) interacting (see </w:t>
+      </w:r>
+      <w:hyperlink w:anchor="fig-r-hist">
+        <w:r>
+          <w:rPr>
+            <w:rStyle w:val="InternetLink"/>
+          </w:rPr>
+          <w:t>Figure 7 (c)</w:t>
+        </w:r>
+      </w:hyperlink>
+      <w:r>
+        <w:rPr/>
+        <w:t xml:space="preserve"> for the interaction distance definition) with the individual residues per frame across all simulations of the rotational sampling that made contact with the membrane. Color represents the charge of the amino acid at pH 7.4 (blue = positive/basic, magenta = negative/acidic). A number of very prominent lysines can be observed, as well as a cluster of residues belonging to the F1 loop, which is highlighted with a grey backdrop. The most prominent residues are highlighted in </w:t>
+      </w:r>
+      <w:r>
+        <w:rPr>
+          <w:b/>
+          <w:bCs/>
+        </w:rPr>
+        <w:t>b)</w:t>
+      </w:r>
+      <w:r>
+        <w:rPr/>
+        <w:t xml:space="preserve">. For the print version it is a snapshot render. The video is also available here: </w:t>
+      </w:r>
+      <w:hyperlink r:id="rId3">
+        <w:r>
+          <w:rPr>
+            <w:rStyle w:val="InternetLink"/>
+          </w:rPr>
+          <w:t>https://youtu.be/s5yya0XeNTA</w:t>
+        </w:r>
+      </w:hyperlink>
+      <w:r>
+        <w:rPr/>
+        <w:t>).</w:t>
+      </w:r>
+      <w:bookmarkEnd w:id="5"/>
+    </w:p>
+    <w:p>
+      <w:pPr>
+        <w:pStyle w:val="Heading2"/>
+        <w:rPr/>
+      </w:pPr>
+      <w:bookmarkStart w:id="6" w:name="Xbfd8808ca4a10eda826a9cc12809579424e2958"/>
+      <w:r>
+        <w:rPr/>
+        <w:t>The F1 loop maintains and further facilitates formation of FERM–PIP</w:t>
+      </w:r>
+      <w:r>
+        <w:rPr>
+          <w:vertAlign w:val="subscript"/>
+        </w:rPr>
+        <w:t>2</w:t>
+      </w:r>
+      <w:r>
+        <w:rPr/>
+        <w:t xml:space="preserve"> interactions</w:t>
+      </w:r>
+    </w:p>
+    <w:p>
+      <w:pPr>
+        <w:pStyle w:val="FirstParagraph"/>
+        <w:rPr/>
+      </w:pPr>
+      <w:r>
+        <w:rPr/>
+        <w:t>To examine the strength of the PIP</w:t>
+      </w:r>
+      <w:r>
+        <w:rPr>
+          <w:vertAlign w:val="subscript"/>
+        </w:rPr>
+        <w:t>2</w:t>
+      </w:r>
+      <w:r>
+        <w:rPr/>
+        <w:t xml:space="preserve"> interactions and the role of the F1 loop in maintaining it, we pulled F0F1 vertically off the membrane in additional force-probe MD simulations (</w:t>
+      </w:r>
+      <w:hyperlink w:anchor="fig-f0f1-vert-pull">
+        <w:r>
+          <w:rPr>
+            <w:rStyle w:val="InternetLink"/>
+          </w:rPr>
+          <w:t>Figure 5</w:t>
+        </w:r>
+      </w:hyperlink>
+      <w:r>
+        <w:rPr/>
+        <w:t xml:space="preserve">). An exemplary render of one of the simulations can be seen in </w:t>
+      </w:r>
+      <w:hyperlink w:anchor="fig-f0f1-pull-run-1">
+        <w:r>
+          <w:rPr>
+            <w:rStyle w:val="InternetLink"/>
+          </w:rPr>
+          <w:t>Figure 5 (a)</w:t>
+        </w:r>
+      </w:hyperlink>
+      <w:r>
+        <w:rPr/>
+        <w:t>. Pulling F0F1 off the membrane requires peak forces of 100–120 pN, during which the interacting residues only very gradually loose contact (</w:t>
+      </w:r>
+      <w:hyperlink w:anchor="fig-f0f1-vert-pull">
+        <w:r>
+          <w:rPr>
+            <w:rStyle w:val="InternetLink"/>
+          </w:rPr>
+          <w:t>Figure 5</w:t>
+        </w:r>
+      </w:hyperlink>
+      <w:r>
+        <w:rPr/>
+        <w:t>), as the high flexibility of F1-loop allows the residues to remain in contact even as the distance increases up to a delta of 7 nm. Replicate 4 stands out as the highest curve (dashed lines), as in this run the interactions were so strong that a total of 3 molecules of PIP</w:t>
+      </w:r>
+      <w:r>
+        <w:rPr>
+          <w:vertAlign w:val="subscript"/>
+        </w:rPr>
+        <w:t>2</w:t>
+      </w:r>
+      <w:r>
+        <w:rPr/>
+        <w:t xml:space="preserve"> were pulled out of the membrane (1 by F0 and 2 by the F1 loop). A snapshot of this can be seen in </w:t>
+      </w:r>
+      <w:hyperlink w:anchor="fig-f0f1-vert-pull-run4">
+        <w:r>
+          <w:rPr>
+            <w:rStyle w:val="InternetLink"/>
+          </w:rPr>
+          <w:t>Figure 8 (b)</w:t>
+        </w:r>
+      </w:hyperlink>
+      <w:r>
+        <w:rPr/>
+        <w:t>. This highlights the strong anchoring capabilities of the F1 loop.</w:t>
+      </w:r>
+    </w:p>
+    <w:p>
+      <w:pPr>
+        <w:pStyle w:val="TextBody"/>
+        <w:rPr/>
+      </w:pPr>
+      <w:r>
+        <w:rPr/>
+        <w:t xml:space="preserve">As seen in </w:t>
+      </w:r>
+      <w:hyperlink w:anchor="fig-f0f1-vert-pull-contacts">
+        <w:r>
+          <w:rPr>
+            <w:rStyle w:val="InternetLink"/>
+          </w:rPr>
+          <w:t>Figure 5 (c)</w:t>
+        </w:r>
+      </w:hyperlink>
+      <w:r>
+        <w:rPr/>
+        <w:t xml:space="preserve">, during pulling residues not belonging to the F1 loop loose contact first, while the loop stays attached. The F1 loop works in conjunction with the F0 subdomain (see </w:t>
+      </w:r>
+      <w:hyperlink w:anchor="fig-f0f1-vert-pull-residues">
+        <w:r>
+          <w:rPr>
+            <w:rStyle w:val="InternetLink"/>
+          </w:rPr>
+          <w:t>Figure 8 (a)</w:t>
+        </w:r>
+      </w:hyperlink>
+      <w:r>
+        <w:rPr/>
+        <w:t>). Their high flexibility allows them to remain in contact with the membrane over large distances, which would allow for a spring-like re-establishing of more contacts should the force be alleviated. In two cases the last interacting residue was part of the F1 loop, while in three cases the N-terminus of the F0 domain stayed attached for longest.</w:t>
       </w:r>
     </w:p>
     <w:p>
@@ -2530,17 +2272,7 @@
       </w:pPr>
       <w:r>
         <w:rPr/>
-        <w:t>Figure 6: Simulation of the full-length FERM domain over a 10% PIP</w:t>
-      </w:r>
-      <w:r>
-        <w:rPr>
-          <w:vertAlign w:val="subscript"/>
-        </w:rPr>
-        <w:t>2</w:t>
-      </w:r>
-      <w:r>
-        <w:rPr/>
-        <w:t xml:space="preserve">-membrane. </w:t>
+        <w:t xml:space="preserve">Figure 5: Vertical pulling of F0F1 highlights the F1 loop’s flexibility and ability to maintain contacts with the membrane over large distances. </w:t>
       </w:r>
       <w:r>
         <w:rPr>
@@ -2551,39 +2283,19 @@
       </w:r>
       <w:r>
         <w:rPr/>
-        <w:t xml:space="preserve"> The average number of PIP</w:t>
-      </w:r>
-      <w:r>
-        <w:rPr>
-          <w:vertAlign w:val="subscript"/>
-        </w:rPr>
-        <w:t>2</w:t>
-      </w:r>
-      <w:r>
-        <w:rPr/>
-        <w:t xml:space="preserve"> molecules interacting with the individual residues across 6 simulations. Color represents the charge of the amino acid at pH 7.4 (blue = positive/basic, magenta = negative/acidic). The known PIP</w:t>
-      </w:r>
-      <w:r>
-        <w:rPr>
-          <w:vertAlign w:val="subscript"/>
-        </w:rPr>
-        <w:t>2</w:t>
-      </w:r>
-      <w:r>
-        <w:rPr/>
-        <w:t xml:space="preserve"> interaction sites K272 of F2 and K316, K324, E342, and K343 of F3 (</w:t>
-      </w:r>
-      <w:hyperlink w:anchor="X31ba41dce33ec37485fec16b89a9ad582b954a5">
-        <w:r>
-          <w:rPr>
-            <w:rStyle w:val="InternetLink"/>
-          </w:rPr>
-          <w:t>Chinthalapudi, Rangarajan, and Izard 2018</w:t>
-        </w:r>
-      </w:hyperlink>
-      <w:r>
-        <w:rPr/>
-        <w:t xml:space="preserve">) are highlighted with red lines on the x-axis colorbar and can also be seen in the cartoon representation in </w:t>
+        <w:t xml:space="preserve"> Representative render of one of 6 force-probe MD simulations pulling F0F1 off the membrane. For the print version we show a series of three snapshots, the video is available here: </w:t>
+      </w:r>
+      <w:hyperlink r:id="rId4">
+        <w:r>
+          <w:rPr>
+            <w:rStyle w:val="InternetLink"/>
+          </w:rPr>
+          <w:t>https://youtu.be/-eZ2orx7QRE</w:t>
+        </w:r>
+      </w:hyperlink>
+      <w:r>
+        <w:rPr/>
+        <w:t xml:space="preserve">. It starts from a snapshot of F0F1 in its bound conformation taken from the rotational sampling and gets pulled upwards from its C-terminus. </w:t>
       </w:r>
       <w:r>
         <w:rPr>
@@ -2594,6 +2306,294 @@
       </w:r>
       <w:r>
         <w:rPr/>
+        <w:t xml:space="preserve"> Number of interacting residues (top panel) and the force (bottom panel) as a function of distance (x-axis) as F0F1 gets pulled off the membrane at a constant rate of 0.03 nm/ns. </w:t>
+      </w:r>
+      <w:r>
+        <w:rPr>
+          <w:b/>
+          <w:bCs/>
+        </w:rPr>
+        <w:t>c)</w:t>
+      </w:r>
+      <w:r>
+        <w:rPr/>
+        <w:t xml:space="preserve"> Time evolution of the number of contacts for residues belonging to the F1 loop (x-axis) and other residues (y-axis). Traces are colored by replicate. Black dots mark the starting positions. The non-loop contacts are mostly supplied by the residues of the F0 N-terminus also shown in </w:t>
+      </w:r>
+      <w:hyperlink w:anchor="fig-f0f1-ri-npip">
+        <w:r>
+          <w:rPr>
+            <w:rStyle w:val="InternetLink"/>
+          </w:rPr>
+          <w:t>Figure 4 (a)</w:t>
+        </w:r>
+      </w:hyperlink>
+      <w:r>
+        <w:rPr/>
+        <w:t>.</w:t>
+      </w:r>
+    </w:p>
+    <w:p>
+      <w:pPr>
+        <w:pStyle w:val="TextBody"/>
+        <w:rPr/>
+      </w:pPr>
+      <w:r>
+        <w:rPr/>
+        <w:t>Having established the prominent role of the F1-loop in positioning F0F1 at the membrane and establishing PIP</w:t>
+      </w:r>
+      <w:r>
+        <w:rPr>
+          <w:vertAlign w:val="subscript"/>
+        </w:rPr>
+        <w:t>2</w:t>
+      </w:r>
+      <w:r>
+        <w:rPr/>
+        <w:t xml:space="preserve"> contacts, we next examined this role in the larger context of the full FERM domain. 6 independent simulations were initiated with the full-length FERM domain oriented in such that the tip of the F1-loop was in contact with at least one molecule of PIP</w:t>
+      </w:r>
+      <w:r>
+        <w:rPr>
+          <w:vertAlign w:val="subscript"/>
+        </w:rPr>
+        <w:t>2</w:t>
+      </w:r>
+      <w:r>
+        <w:rPr/>
+        <w:t xml:space="preserve"> with varying local environments (see </w:t>
+      </w:r>
+      <w:hyperlink w:anchor="sec-system">
+        <w:r>
+          <w:rPr>
+            <w:rStyle w:val="InternetLink"/>
+          </w:rPr>
+          <w:t>Simulation Systems and Structures</w:t>
+        </w:r>
+      </w:hyperlink>
+      <w:r>
+        <w:rPr/>
+        <w:t xml:space="preserve"> for one example). Individual interaction heatmaps for each run can be found in the Supplementary Material </w:t>
+      </w:r>
+      <w:hyperlink w:anchor="fig-ferm-time-ri-npip-all">
+        <w:r>
+          <w:rPr>
+            <w:rStyle w:val="InternetLink"/>
+          </w:rPr>
+          <w:t>Figure 7 (d)</w:t>
+        </w:r>
+      </w:hyperlink>
+      <w:r>
+        <w:rPr/>
+        <w:t>. These simulations highlight the prominent role of the F1-loop in membrane interactions, now in the context of the full-length FERM domain (</w:t>
+      </w:r>
+      <w:hyperlink w:anchor="fig-ferm-ri-npip">
+        <w:r>
+          <w:rPr>
+            <w:rStyle w:val="InternetLink"/>
+          </w:rPr>
+          <w:t>Figure 6 (a)</w:t>
+        </w:r>
+      </w:hyperlink>
+      <w:r>
+        <w:rPr/>
+        <w:t xml:space="preserve">, compare to </w:t>
+      </w:r>
+      <w:hyperlink w:anchor="fig-f0f1-ri-npip">
+        <w:r>
+          <w:rPr>
+            <w:rStyle w:val="InternetLink"/>
+          </w:rPr>
+          <w:t>Figure 4 (a)</w:t>
+        </w:r>
+      </w:hyperlink>
+      <w:r>
+        <w:rPr/>
+        <w:t>). They also reproduce the canonical PIP</w:t>
+      </w:r>
+      <w:r>
+        <w:rPr>
+          <w:vertAlign w:val="subscript"/>
+        </w:rPr>
+        <w:t>2</w:t>
+      </w:r>
+      <w:r>
+        <w:rPr/>
+        <w:t xml:space="preserve"> contacts in F2 and F3 known from previous studies, validating our MD simulations. The highlighted residues include K272 of F2 and K316, K324, E342, and K343 of F3, which have been shown to be crucial for the membrane interaction of talin and subsequent integrin activation by Chinthalapudi et al. (</w:t>
+      </w:r>
+      <w:hyperlink w:anchor="X31ba41dce33ec37485fec16b89a9ad582b954a5">
+        <w:r>
+          <w:rPr>
+            <w:rStyle w:val="InternetLink"/>
+          </w:rPr>
+          <w:t>Chinthalapudi, Rangarajan, and Izard 2018</w:t>
+        </w:r>
+      </w:hyperlink>
+      <w:r>
+        <w:rPr/>
+        <w:t>). Importantly, the loop shows a very dense cluster of PIP</w:t>
+      </w:r>
+      <w:r>
+        <w:rPr>
+          <w:vertAlign w:val="subscript"/>
+        </w:rPr>
+        <w:t>2</w:t>
+      </w:r>
+      <w:r>
+        <w:rPr/>
+        <w:t xml:space="preserve"> interactions, with interaction scores (</w:t>
+      </w:r>
+      <w:r>
+        <w:rPr/>
+      </w:r>
+      <m:oMath xmlns:m="http://schemas.openxmlformats.org/officeDocument/2006/math">
+        <m:sSub>
+          <m:e>
+            <m:acc>
+              <m:accPr>
+                <m:chr m:val="¯"/>
+              </m:accPr>
+              <m:e>
+                <m:r>
+                  <w:rPr>
+                    <w:rFonts w:ascii="Cambria Math" w:hAnsi="Cambria Math"/>
+                  </w:rPr>
+                  <m:t xml:space="preserve">n</m:t>
+                </m:r>
+              </m:e>
+            </m:acc>
+          </m:e>
+          <m:sub>
+            <m:r>
+              <w:rPr>
+                <w:rFonts w:ascii="Cambria Math" w:hAnsi="Cambria Math"/>
+              </w:rPr>
+              <m:t xml:space="preserve">P</m:t>
+            </m:r>
+            <m:r>
+              <w:rPr>
+                <w:rFonts w:ascii="Cambria Math" w:hAnsi="Cambria Math"/>
+              </w:rPr>
+              <m:t xml:space="preserve">I</m:t>
+            </m:r>
+            <m:sSub>
+              <m:e>
+                <m:r>
+                  <w:rPr>
+                    <w:rFonts w:ascii="Cambria Math" w:hAnsi="Cambria Math"/>
+                  </w:rPr>
+                  <m:t xml:space="preserve">P</m:t>
+                </m:r>
+              </m:e>
+              <m:sub>
+                <m:r>
+                  <w:rPr>
+                    <w:rFonts w:ascii="Cambria Math" w:hAnsi="Cambria Math"/>
+                  </w:rPr>
+                  <m:t xml:space="preserve">2</m:t>
+                </m:r>
+              </m:sub>
+            </m:sSub>
+          </m:sub>
+        </m:sSub>
+      </m:oMath>
+      <w:r>
+        <w:rPr/>
+        <w:t>) very similar to these previously known PIP</w:t>
+      </w:r>
+      <w:r>
+        <w:rPr>
+          <w:vertAlign w:val="subscript"/>
+        </w:rPr>
+        <w:t>2</w:t>
+      </w:r>
+      <w:r>
+        <w:rPr/>
+        <w:t xml:space="preserve">-interacting residues. The interacting conformations can be seen in context in the </w:t>
+      </w:r>
+      <w:hyperlink w:anchor="sec-system">
+        <w:r>
+          <w:rPr>
+            <w:rStyle w:val="InternetLink"/>
+          </w:rPr>
+          <w:t>Supplementary Material</w:t>
+        </w:r>
+      </w:hyperlink>
+      <w:r>
+        <w:rPr/>
+        <w:t>. The F1 loop thus complements these known binding sites with an additional specific binding site, again comprising primarily lysines.</w:t>
+      </w:r>
+    </w:p>
+    <w:p>
+      <w:pPr>
+        <w:pStyle w:val="ImageCaption"/>
+        <w:spacing w:before="200" w:after="120"/>
+        <w:rPr/>
+      </w:pPr>
+      <w:r>
+        <w:rPr/>
+        <w:t>Figure 6: Simulation of the full-length FERM domain over a 10% PIP</w:t>
+      </w:r>
+      <w:r>
+        <w:rPr>
+          <w:vertAlign w:val="subscript"/>
+        </w:rPr>
+        <w:t>2</w:t>
+      </w:r>
+      <w:r>
+        <w:rPr/>
+        <w:t xml:space="preserve">-membrane. </w:t>
+      </w:r>
+      <w:r>
+        <w:rPr>
+          <w:b/>
+          <w:bCs/>
+        </w:rPr>
+        <w:t>a)</w:t>
+      </w:r>
+      <w:r>
+        <w:rPr/>
+        <w:t xml:space="preserve"> The average number of PIP</w:t>
+      </w:r>
+      <w:r>
+        <w:rPr>
+          <w:vertAlign w:val="subscript"/>
+        </w:rPr>
+        <w:t>2</w:t>
+      </w:r>
+      <w:r>
+        <w:rPr/>
+        <w:t xml:space="preserve"> molecules interacting with the individual residues across 6 simulations. Color represents the charge of the amino acid at pH 7.4 (blue = positive/basic, magenta = negative/acidic). The known PIP</w:t>
+      </w:r>
+      <w:r>
+        <w:rPr>
+          <w:vertAlign w:val="subscript"/>
+        </w:rPr>
+        <w:t>2</w:t>
+      </w:r>
+      <w:r>
+        <w:rPr/>
+        <w:t xml:space="preserve"> interaction sites K272 of F2 and K316, K324, E342, and K343 of F3 (</w:t>
+      </w:r>
+      <w:hyperlink w:anchor="X31ba41dce33ec37485fec16b89a9ad582b954a5">
+        <w:r>
+          <w:rPr>
+            <w:rStyle w:val="InternetLink"/>
+          </w:rPr>
+          <w:t>Chinthalapudi, Rangarajan, and Izard 2018</w:t>
+        </w:r>
+      </w:hyperlink>
+      <w:r>
+        <w:rPr/>
+        <w:t xml:space="preserve">) are highlighted with red lines on the x-axis colorbar and can also be seen in the cartoon representation in </w:t>
+      </w:r>
+      <w:r>
+        <w:rPr>
+          <w:b/>
+          <w:bCs/>
+        </w:rPr>
+        <w:t>b)</w:t>
+      </w:r>
+      <w:r>
+        <w:rPr/>
         <w:t xml:space="preserve"> where the interacting residues with a score greater than 0.2 are displayed as dark blue stick models.</w:t>
       </w:r>
       <w:bookmarkEnd w:id="4"/>
@@ -3153,10 +3153,31 @@
         <w:pStyle w:val="Heading1"/>
         <w:rPr/>
       </w:pPr>
+      <w:r>
+        <w:rPr/>
+        <w:t>Author Contributions</w:t>
+      </w:r>
+    </w:p>
+    <w:p>
+      <w:pPr>
+        <w:pStyle w:val="FirstParagraph"/>
+        <w:rPr/>
+      </w:pPr>
       <w:bookmarkStart w:id="8" w:name="author-contributions"/>
       <w:r>
         <w:rPr/>
-        <w:t>Author Contributions</w:t>
+        <w:t>Conceived and designed the experiments: JB FF FG. Performed the experiments: JB FF. Analyzed the data: JB FF. Contributed reagents/materials/analysis tools: FF. Wrote the paper: JB FF.</w:t>
+      </w:r>
+      <w:bookmarkEnd w:id="8"/>
+    </w:p>
+    <w:p>
+      <w:pPr>
+        <w:pStyle w:val="Heading1"/>
+        <w:rPr/>
+      </w:pPr>
+      <w:r>
+        <w:rPr/>
+        <w:t>Declaration of Interests</w:t>
       </w:r>
     </w:p>
     <w:p>
@@ -3164,10 +3185,10 @@
         <w:pStyle w:val="FirstParagraph"/>
         <w:rPr/>
       </w:pPr>
-      <w:bookmarkStart w:id="9" w:name="author-contributions"/>
-      <w:r>
-        <w:rPr/>
-        <w:t>Conceived and designed the experiments: JB FF FG. Performed the experiments: JB FF. Analyzed the data: JB FF. Contributed reagents/materials/analysis tools: FF. Wrote the paper: JB FF.</w:t>
+      <w:bookmarkStart w:id="9" w:name="declaration-of-interests"/>
+      <w:r>
+        <w:rPr/>
+        <w:t>The authors declare no competing interests.</w:t>
       </w:r>
       <w:bookmarkEnd w:id="9"/>
     </w:p>
@@ -3176,10 +3197,9 @@
         <w:pStyle w:val="Heading1"/>
         <w:rPr/>
       </w:pPr>
-      <w:bookmarkStart w:id="10" w:name="declaration-of-interests"/>
-      <w:r>
-        <w:rPr/>
-        <w:t>Declaration of Interests</w:t>
+      <w:r>
+        <w:rPr/>
+        <w:t>Acknowledgments</w:t>
       </w:r>
     </w:p>
     <w:p>
@@ -3187,42 +3207,19 @@
         <w:pStyle w:val="FirstParagraph"/>
         <w:rPr/>
       </w:pPr>
-      <w:bookmarkStart w:id="11" w:name="declaration-of-interests"/>
-      <w:r>
-        <w:rPr/>
-        <w:t>The authors declare no competing interests.</w:t>
-      </w:r>
-      <w:bookmarkEnd w:id="11"/>
+      <w:bookmarkStart w:id="10" w:name="acknowledgments"/>
+      <w:r>
+        <w:rPr/>
+        <w:t>This work was supported by the Klaus Tschira Foundation and the European Research Council (ERC) under the European Union’s Horizon 2020 research and innovation programme (grant agreement No. 101002812).</w:t>
+      </w:r>
+      <w:bookmarkEnd w:id="10"/>
     </w:p>
     <w:p>
       <w:pPr>
         <w:pStyle w:val="Heading1"/>
         <w:rPr/>
       </w:pPr>
-      <w:bookmarkStart w:id="12" w:name="acknowledgments"/>
-      <w:r>
-        <w:rPr/>
-        <w:t>Acknowledgments</w:t>
-      </w:r>
-    </w:p>
-    <w:p>
-      <w:pPr>
-        <w:pStyle w:val="FirstParagraph"/>
-        <w:rPr/>
-      </w:pPr>
-      <w:bookmarkStart w:id="13" w:name="acknowledgments"/>
-      <w:r>
-        <w:rPr/>
-        <w:t>This work was supported by the Klaus Tschira Foundation and the European Research Council (ERC) under the European Union’s Horizon 2020 research and innovation programme (grant agreement No. 101002812).</w:t>
-      </w:r>
-      <w:bookmarkEnd w:id="13"/>
-    </w:p>
-    <w:p>
-      <w:pPr>
-        <w:pStyle w:val="Heading1"/>
-        <w:rPr/>
-      </w:pPr>
-      <w:bookmarkStart w:id="14" w:name="references"/>
+      <w:bookmarkStart w:id="11" w:name="references"/>
       <w:r>
         <w:rPr/>
         <w:t>References</w:t>
@@ -3233,8 +3230,8 @@
         <w:pStyle w:val="Bibliography"/>
         <w:rPr/>
       </w:pPr>
-      <w:bookmarkStart w:id="15" w:name="refs"/>
-      <w:bookmarkStart w:id="16" w:name="ref-abrahamGROMACSHighPerformance2015"/>
+      <w:bookmarkStart w:id="12" w:name="refs"/>
+      <w:bookmarkStart w:id="13" w:name="ref-abrahamGROMACSHighPerformance2015"/>
       <w:r>
         <w:rPr/>
         <w:t xml:space="preserve">Abraham, Mark James, Teemu Murtola, Roland Schulz, Szilárd Páll, Jeremy C. Smith, Berk Hess, and Erik Lindahl. 2015. “GROMACS: High Performance Molecular Simulations Through Multi-Level Parallelism from Laptops to Supercomputers.” </w:t>
@@ -3262,14 +3259,14 @@
         <w:rPr/>
         <w:t>.</w:t>
       </w:r>
-      <w:bookmarkEnd w:id="16"/>
+      <w:bookmarkEnd w:id="13"/>
     </w:p>
     <w:p>
       <w:pPr>
         <w:pStyle w:val="Bibliography"/>
         <w:rPr/>
       </w:pPr>
-      <w:bookmarkStart w:id="17" w:name="ref-rbetterposter"/>
+      <w:bookmarkStart w:id="14" w:name="ref-rbetterposter"/>
       <w:r>
         <w:rPr/>
         <w:t xml:space="preserve">Aden-Buie, Garrick. 2022. </w:t>
@@ -3285,14 +3282,14 @@
         <w:rPr/>
         <w:t>. Manual.</w:t>
       </w:r>
-      <w:bookmarkEnd w:id="17"/>
+      <w:bookmarkEnd w:id="14"/>
     </w:p>
     <w:p>
       <w:pPr>
         <w:pStyle w:val="Bibliography"/>
         <w:rPr/>
       </w:pPr>
-      <w:bookmarkStart w:id="18" w:name="ref-quarto"/>
+      <w:bookmarkStart w:id="15" w:name="ref-quarto"/>
       <w:r>
         <w:rPr/>
         <w:t xml:space="preserve">Allaire, J. J., Charles Teague, Carlos Scheidegger, Yihui Xie, and Christophe Dervieux. 2022. “Quarto.” </w:t>
@@ -3309,14 +3306,14 @@
         <w:rPr/>
         <w:t>.</w:t>
       </w:r>
-      <w:bookmarkEnd w:id="18"/>
+      <w:bookmarkEnd w:id="15"/>
     </w:p>
     <w:p>
       <w:pPr>
         <w:pStyle w:val="Bibliography"/>
         <w:rPr/>
       </w:pPr>
-      <w:bookmarkStart w:id="19" w:name="X46e628e4aadbaa8873f37552d0384d2f4eb3310"/>
+      <w:bookmarkStart w:id="16" w:name="X46e628e4aadbaa8873f37552d0384d2f4eb3310"/>
       <w:r>
         <w:rPr/>
         <w:t xml:space="preserve">Banno, Asoka, Benjamin T. Goult, HoSup Lee, Neil Bate, David R. Critchley, and Mark H. Ginsberg. 2012. “Subcellular Localization of Talin Is Regulated by Inter-domain Interactions *.” </w:t>
@@ -3344,14 +3341,14 @@
         <w:rPr/>
         <w:t>.</w:t>
       </w:r>
-      <w:bookmarkEnd w:id="19"/>
+      <w:bookmarkEnd w:id="16"/>
     </w:p>
     <w:p>
       <w:pPr>
         <w:pStyle w:val="Bibliography"/>
         <w:rPr/>
       </w:pPr>
-      <w:bookmarkStart w:id="20" w:name="X70b3122746bbfdfc5c1a4ffebe432935158471e"/>
+      <w:bookmarkStart w:id="17" w:name="X70b3122746bbfdfc5c1a4ffebe432935158471e"/>
       <w:r>
         <w:rPr/>
         <w:t xml:space="preserve">Bauer, Magnus Sebastian, Fabian Baumann, Csaba Daday, Pilar Redondo, Ellis Durner, Markus Andreas Jobst, Lukas Frederik Milles, et al. 2019. “Structural and Mechanistic Insights into Mechanoactivation of Focal Adhesion Kinase.” </w:t>
@@ -3379,14 +3376,14 @@
         <w:rPr/>
         <w:t>.</w:t>
       </w:r>
-      <w:bookmarkEnd w:id="20"/>
+      <w:bookmarkEnd w:id="17"/>
     </w:p>
     <w:p>
       <w:pPr>
         <w:pStyle w:val="Bibliography"/>
         <w:rPr/>
       </w:pPr>
-      <w:bookmarkStart w:id="21" w:name="Xd06519655a1b8ffa5d419a65af34426b7910013"/>
+      <w:bookmarkStart w:id="18" w:name="Xd06519655a1b8ffa5d419a65af34426b7910013"/>
       <w:r>
         <w:rPr/>
         <w:t xml:space="preserve">Berendsen, H. J. C., D. van der Spoel, and R. van Drunen. 1995. “GROMACS: A Message-Passing Parallel Molecular Dynamics Implementation.” </w:t>
@@ -3414,14 +3411,14 @@
         <w:rPr/>
         <w:t>.</w:t>
       </w:r>
-      <w:bookmarkEnd w:id="21"/>
+      <w:bookmarkEnd w:id="18"/>
     </w:p>
     <w:p>
       <w:pPr>
         <w:pStyle w:val="Bibliography"/>
         <w:rPr/>
       </w:pPr>
-      <w:bookmarkStart w:id="22" w:name="X01b55575dd7e128d31e32fa0863a26f1091b24b"/>
+      <w:bookmarkStart w:id="19" w:name="X01b55575dd7e128d31e32fa0863a26f1091b24b"/>
       <w:r>
         <w:rPr/>
         <w:t xml:space="preserve">Brooks, B. R., C. L. Brooks, A. D. Mackerell, L. Nilsson, R. J. Petrella, B. Roux, Y. Won, et al. 2009. “CHARMM: The Biomolecular Simulation Program.” </w:t>
@@ -3449,14 +3446,14 @@
         <w:rPr/>
         <w:t>.</w:t>
       </w:r>
-      <w:bookmarkEnd w:id="22"/>
+      <w:bookmarkEnd w:id="19"/>
     </w:p>
     <w:p>
       <w:pPr>
         <w:pStyle w:val="Bibliography"/>
         <w:rPr/>
       </w:pPr>
-      <w:bookmarkStart w:id="23" w:name="X8e120e1cb6e55ecd2e817f9d02dbe880cf23e27"/>
+      <w:bookmarkStart w:id="20" w:name="X8e120e1cb6e55ecd2e817f9d02dbe880cf23e27"/>
       <w:r>
         <w:rPr/>
         <w:t xml:space="preserve">Buyan, Amanda, Antreas C. Kalli, and Mark S. P. Sansom. 2016. “Multiscale Simulations Suggest a Mechanism for the Association of the Dok7 PH Domain with PIP-Containing Membranes.” </w:t>
@@ -3484,14 +3481,14 @@
         <w:rPr/>
         <w:t>.</w:t>
       </w:r>
-      <w:bookmarkEnd w:id="23"/>
+      <w:bookmarkEnd w:id="20"/>
     </w:p>
     <w:p>
       <w:pPr>
         <w:pStyle w:val="Bibliography"/>
         <w:rPr/>
       </w:pPr>
-      <w:bookmarkStart w:id="24" w:name="ref-calderwoodTalinsKindlinsPartners2013"/>
+      <w:bookmarkStart w:id="21" w:name="ref-calderwoodTalinsKindlinsPartners2013"/>
       <w:r>
         <w:rPr/>
         <w:t xml:space="preserve">Calderwood, David A., Iain D. Campbell, and David R. Critchley. 2013. “Talins and Kindlins: Partners in Integrin-Mediated Adhesion.” </w:t>
@@ -3519,14 +3516,14 @@
         <w:rPr/>
         <w:t>.</w:t>
       </w:r>
-      <w:bookmarkEnd w:id="24"/>
+      <w:bookmarkEnd w:id="21"/>
     </w:p>
     <w:p>
       <w:pPr>
         <w:pStyle w:val="Bibliography"/>
         <w:rPr/>
       </w:pPr>
-      <w:bookmarkStart w:id="25" w:name="ref-calderwoodTalinHeadDomain1999"/>
+      <w:bookmarkStart w:id="22" w:name="ref-calderwoodTalinHeadDomain1999"/>
       <w:r>
         <w:rPr/>
         <w:t xml:space="preserve">Calderwood, David A., Roy Zent, Richard Grant, D. Jasper G. Rees, Richard O. Hynes, and Mark H. Ginsberg. 1999. “The Talin Head Domain Binds to Integrin </w:t>
@@ -3569,14 +3566,14 @@
         <w:rPr/>
         <w:t>.</w:t>
       </w:r>
-      <w:bookmarkEnd w:id="25"/>
+      <w:bookmarkEnd w:id="22"/>
     </w:p>
     <w:p>
       <w:pPr>
         <w:pStyle w:val="Bibliography"/>
         <w:rPr/>
       </w:pPr>
-      <w:bookmarkStart w:id="26" w:name="X95234d4295995faf5949e8072f7e99448cece1e"/>
+      <w:bookmarkStart w:id="23" w:name="X95234d4295995faf5949e8072f7e99448cece1e"/>
       <w:r>
         <w:rPr/>
         <w:t xml:space="preserve">Chinthalapudi, Krishna, Vinay Mandati, Jie Zheng, Andrew J. Sharff, Gerard Bricogne, Patrick R. Griffin, Joseph Kissil, and Tina Izard. 2018. “Lipid Binding Promotes the Open Conformation and Tumor-Suppressive Activity of Neurofibromin 2.” </w:t>
@@ -3604,14 +3601,14 @@
         <w:rPr/>
         <w:t>.</w:t>
       </w:r>
-      <w:bookmarkEnd w:id="26"/>
+      <w:bookmarkEnd w:id="23"/>
     </w:p>
     <w:p>
       <w:pPr>
         <w:pStyle w:val="Bibliography"/>
         <w:rPr/>
       </w:pPr>
-      <w:bookmarkStart w:id="27" w:name="X31ba41dce33ec37485fec16b89a9ad582b954a5"/>
+      <w:bookmarkStart w:id="24" w:name="X31ba41dce33ec37485fec16b89a9ad582b954a5"/>
       <w:r>
         <w:rPr/>
         <w:t xml:space="preserve">Chinthalapudi, Krishna, Erumbi S. Rangarajan, and Tina Izard. 2018. “The Interaction of Talin with the Cell Membrane Is Essential for Integrin Activation and Focal Adhesion Formation.” </w:t>
@@ -3639,14 +3636,14 @@
         <w:rPr/>
         <w:t>.</w:t>
       </w:r>
-      <w:bookmarkEnd w:id="27"/>
+      <w:bookmarkEnd w:id="24"/>
     </w:p>
     <w:p>
       <w:pPr>
         <w:pStyle w:val="Bibliography"/>
         <w:rPr/>
       </w:pPr>
-      <w:bookmarkStart w:id="28" w:name="ref-chishtiFERMDomainUnique1998"/>
+      <w:bookmarkStart w:id="25" w:name="ref-chishtiFERMDomainUnique1998"/>
       <w:r>
         <w:rPr/>
         <w:t xml:space="preserve">Chishti, Athar H., Anthony C. Kim, Shirin M. Marfatia, Mohini Lutchman, Manjit Hanspal, Hitesh Jindal, Shih-Chun Liu, et al. 1998. “The FERM Domain: A Unique Module Involved in the Linkage of Cytoplasmic Proteins to the Membrane.” </w:t>
@@ -3674,26 +3671,26 @@
         <w:rPr/>
         <w:t>.</w:t>
       </w:r>
-      <w:bookmarkEnd w:id="28"/>
+      <w:bookmarkEnd w:id="25"/>
     </w:p>
     <w:p>
       <w:pPr>
         <w:pStyle w:val="Bibliography"/>
         <w:rPr/>
       </w:pPr>
-      <w:bookmarkStart w:id="29" w:name="ref-blender"/>
+      <w:bookmarkStart w:id="26" w:name="ref-blender"/>
       <w:r>
         <w:rPr/>
         <w:t>Community, Blender Online. 2018. “Blender - a 3D Modelling and Rendering Package.” Stichting Blender Foundation, Amsterdam: Blender Foundation.</w:t>
       </w:r>
-      <w:bookmarkEnd w:id="29"/>
+      <w:bookmarkEnd w:id="26"/>
     </w:p>
     <w:p>
       <w:pPr>
         <w:pStyle w:val="Bibliography"/>
         <w:rPr/>
       </w:pPr>
-      <w:bookmarkStart w:id="30" w:name="X0f15b3d6e0393f87725b3a20041f1c594964502"/>
+      <w:bookmarkStart w:id="27" w:name="X0f15b3d6e0393f87725b3a20041f1c594964502"/>
       <w:r>
         <w:rPr/>
         <w:t xml:space="preserve">Das, Tamal, Kai Safferling, Sebastian Rausch, Niels Grabe, Heike Boehm, and Joachim P. Spatz. 2015. “A Molecular Mechanotransduction Pathway Regulates Collective Migration of Epithelial Cells.” </w:t>
@@ -3721,14 +3718,14 @@
         <w:rPr/>
         <w:t>.</w:t>
       </w:r>
-      <w:bookmarkEnd w:id="30"/>
+      <w:bookmarkEnd w:id="27"/>
     </w:p>
     <w:p>
       <w:pPr>
         <w:pStyle w:val="Bibliography"/>
         <w:rPr/>
       </w:pPr>
-      <w:bookmarkStart w:id="31" w:name="ref-deddenArchitectureTalin1Reveals2019a"/>
+      <w:bookmarkStart w:id="28" w:name="ref-deddenArchitectureTalin1Reveals2019a"/>
       <w:r>
         <w:rPr/>
         <w:t xml:space="preserve">Dedden, Dirk, Stephanie Schumacher, Charlotte F. Kelley, Martin Zacharias, Christian Biertümpfel, Reinhard Fässler, and Naoko Mizuno. 2019. “The Architecture of Talin1 Reveals an Autoinhibition Mechanism.” </w:t>
@@ -3756,14 +3753,14 @@
         <w:rPr/>
         <w:t>.</w:t>
       </w:r>
-      <w:bookmarkEnd w:id="31"/>
+      <w:bookmarkEnd w:id="28"/>
     </w:p>
     <w:p>
       <w:pPr>
         <w:pStyle w:val="Bibliography"/>
         <w:rPr/>
       </w:pPr>
-      <w:bookmarkStart w:id="32" w:name="ref-elliottStructureTalinHead2010"/>
+      <w:bookmarkStart w:id="29" w:name="ref-elliottStructureTalinHead2010"/>
       <w:r>
         <w:rPr/>
         <w:t xml:space="preserve">Elliott, Paul R., Benjamin T. Goult, Petra M. Kopp, Neil Bate, J. Günter Grossmann, Gordon C. K. Roberts, David R. Critchley, and Igor L. Barsukov. 2010. “The Structure of the Talin Head Reveals a Novel Extended Conformation of the FERM Domain.” </w:t>
@@ -3791,14 +3788,14 @@
         <w:rPr/>
         <w:t>.</w:t>
       </w:r>
-      <w:bookmarkEnd w:id="32"/>
+      <w:bookmarkEnd w:id="29"/>
     </w:p>
     <w:p>
       <w:pPr>
         <w:pStyle w:val="Bibliography"/>
         <w:rPr/>
       </w:pPr>
-      <w:bookmarkStart w:id="33" w:name="X17cef0c65a1e99ded18b34d0b80c68a97a47fa7"/>
+      <w:bookmarkStart w:id="30" w:name="X17cef0c65a1e99ded18b34d0b80c68a97a47fa7"/>
       <w:r>
         <w:rPr/>
         <w:t xml:space="preserve">Goult, Benjamin T, Mohamed Bouaouina, Paul R Elliott, Neil Bate, Bipin Patel, Alexandre R Gingras, J Günter Grossmann, et al. 2010. “Structure of a Double Ubiquitin-Like Domain in the Talin Head: A Role in Integrin Activation.” </w:t>
@@ -3826,14 +3823,14 @@
         <w:rPr/>
         <w:t>.</w:t>
       </w:r>
-      <w:bookmarkEnd w:id="33"/>
+      <w:bookmarkEnd w:id="30"/>
     </w:p>
     <w:p>
       <w:pPr>
         <w:pStyle w:val="Bibliography"/>
         <w:rPr/>
       </w:pPr>
-      <w:bookmarkStart w:id="34" w:name="X1057da5d77f0bf0fb2d07549e9b32767a4b477a"/>
+      <w:bookmarkStart w:id="31" w:name="X1057da5d77f0bf0fb2d07549e9b32767a4b477a"/>
       <w:r>
         <w:rPr/>
         <w:t xml:space="preserve">Hoover, William G. 1985. “Canonical Dynamics: Equilibrium Phase-Space Distributions.” </w:t>
@@ -3861,14 +3858,14 @@
         <w:rPr/>
         <w:t>.</w:t>
       </w:r>
-      <w:bookmarkEnd w:id="34"/>
+      <w:bookmarkEnd w:id="31"/>
     </w:p>
     <w:p>
       <w:pPr>
         <w:pStyle w:val="Bibliography"/>
         <w:rPr/>
       </w:pPr>
-      <w:bookmarkStart w:id="35" w:name="ref-horwitzInteractionPlasmaMembrane1986"/>
+      <w:bookmarkStart w:id="32" w:name="ref-horwitzInteractionPlasmaMembrane1986"/>
       <w:r>
         <w:rPr/>
         <w:t xml:space="preserve">Horwitz, Alan, Kimberly Duggan, Clayton Buck, Mary C. Beckerle, and Keith Burridge. 1986. “Interaction of Plasma Membrane Fibronectin Receptor with Talina Transmembrane Linkage.” </w:t>
@@ -3896,14 +3893,14 @@
         <w:rPr/>
         <w:t>.</w:t>
       </w:r>
-      <w:bookmarkEnd w:id="35"/>
+      <w:bookmarkEnd w:id="32"/>
     </w:p>
     <w:p>
       <w:pPr>
         <w:pStyle w:val="Bibliography"/>
         <w:rPr/>
       </w:pPr>
-      <w:bookmarkStart w:id="36" w:name="Xa95e1ae17d5024ca38f50d09af7560aae8209e0"/>
+      <w:bookmarkStart w:id="33" w:name="Xa95e1ae17d5024ca38f50d09af7560aae8209e0"/>
       <w:r>
         <w:rPr/>
         <w:t xml:space="preserve">Huang, Yongqi, and Zhirong Liu. 2009. “Kinetic Advantage of Intrinsically Disordered Proteins in Coupled Folding: A Critical Assessment of the ‘Fly-Casting’ Mechanism.” </w:t>
@@ -3931,14 +3928,14 @@
         <w:rPr/>
         <w:t>.</w:t>
       </w:r>
-      <w:bookmarkEnd w:id="36"/>
+      <w:bookmarkEnd w:id="33"/>
     </w:p>
     <w:p>
       <w:pPr>
         <w:pStyle w:val="Bibliography"/>
         <w:rPr/>
       </w:pPr>
-      <w:bookmarkStart w:id="37" w:name="ref-vmd"/>
+      <w:bookmarkStart w:id="34" w:name="ref-vmd"/>
       <w:r>
         <w:rPr/>
         <w:t xml:space="preserve">Humphrey, William, Andrew Dalke, and Klaus Schulten. 1996. “VMD  Visual Molecular Dynamics.” </w:t>
@@ -3954,14 +3951,14 @@
         <w:rPr/>
         <w:t xml:space="preserve"> 14: 33–38.</w:t>
       </w:r>
-      <w:bookmarkEnd w:id="37"/>
+      <w:bookmarkEnd w:id="34"/>
     </w:p>
     <w:p>
       <w:pPr>
         <w:pStyle w:val="Bibliography"/>
         <w:rPr/>
       </w:pPr>
-      <w:bookmarkStart w:id="38" w:name="ref-jianMolecularBasisCooperative2015"/>
+      <w:bookmarkStart w:id="35" w:name="ref-jianMolecularBasisCooperative2015"/>
       <w:r>
         <w:rPr/>
         <w:t xml:space="preserve">Jian, Xiaoying, Wai-Kwan Tang, Peng Zhai, Neeladri Sekhar Roy, Ruibai Luo, James M. Gruschus, Marielle E. Yohe, et al. 2015. “Molecular Basis for Cooperative Binding of Anionic Phospholipids to the PH Domain of the Arf GAP ASAP1.” </w:t>
@@ -3989,14 +3986,14 @@
         <w:rPr/>
         <w:t>.</w:t>
       </w:r>
-      <w:bookmarkEnd w:id="38"/>
+      <w:bookmarkEnd w:id="35"/>
     </w:p>
     <w:p>
       <w:pPr>
         <w:pStyle w:val="Bibliography"/>
         <w:rPr/>
       </w:pPr>
-      <w:bookmarkStart w:id="39" w:name="ref-joCHARMMGUIWebbasedGraphical2008"/>
+      <w:bookmarkStart w:id="36" w:name="ref-joCHARMMGUIWebbasedGraphical2008"/>
       <w:r>
         <w:rPr/>
         <w:t xml:space="preserve">Jo, Sunhwan, Taehoon Kim, Vidyashankara G. Iyer, and Wonpil Im. 2008. “CHARMM-GUI: A Web-Based Graphical User Interface for CHARMM.” </w:t>
@@ -4024,14 +4021,14 @@
         <w:rPr/>
         <w:t>.</w:t>
       </w:r>
-      <w:bookmarkEnd w:id="39"/>
+      <w:bookmarkEnd w:id="36"/>
     </w:p>
     <w:p>
       <w:pPr>
         <w:pStyle w:val="Bibliography"/>
         <w:rPr/>
       </w:pPr>
-      <w:bookmarkStart w:id="40" w:name="ref-klapholzTalinMasterIntegrin2017"/>
+      <w:bookmarkStart w:id="37" w:name="ref-klapholzTalinMasterIntegrin2017"/>
       <w:r>
         <w:rPr/>
         <w:t xml:space="preserve">Klapholz, Benjamin, and Nicholas H. Brown. 2017. “Talin  the Master of Integrin Adhesions.” </w:t>
@@ -4059,14 +4056,14 @@
         <w:rPr/>
         <w:t>.</w:t>
       </w:r>
-      <w:bookmarkEnd w:id="40"/>
+      <w:bookmarkEnd w:id="37"/>
     </w:p>
     <w:p>
       <w:pPr>
         <w:pStyle w:val="Bibliography"/>
         <w:rPr/>
       </w:pPr>
-      <w:bookmarkStart w:id="41" w:name="ref-landauTargetsPackageDynamic2021"/>
+      <w:bookmarkStart w:id="38" w:name="ref-landauTargetsPackageDynamic2021"/>
       <w:r>
         <w:rPr/>
         <w:t xml:space="preserve">Landau, William Michael. 2021. “The Targets R Package: A Dynamic Make-like Function-Oriented Pipeline Toolkit for Reproducibility and High-Performance Computing.” </w:t>
@@ -4082,14 +4079,14 @@
         <w:rPr/>
         <w:t xml:space="preserve"> 6 (57): 2959.</w:t>
       </w:r>
-      <w:bookmarkEnd w:id="41"/>
+      <w:bookmarkEnd w:id="38"/>
     </w:p>
     <w:p>
       <w:pPr>
         <w:pStyle w:val="Bibliography"/>
         <w:rPr/>
       </w:pPr>
-      <w:bookmarkStart w:id="42" w:name="ref-leeCHARMMGUIInputGenerator2016"/>
+      <w:bookmarkStart w:id="39" w:name="ref-leeCHARMMGUIInputGenerator2016"/>
       <w:r>
         <w:rPr/>
         <w:t xml:space="preserve">Lee, Jumin, Xi Cheng, Jason M. Swails, Min Sun Yeom, Peter K. Eastman, Justin A. Lemkul, Shuai Wei, et al. 2016. “CHARMM-GUI Input Generator for NAMD, GROMACS, AMBER, OpenMM, and CHARMM/OpenMM Simulations Using the CHARMM36 Additive Force Field.” </w:t>
@@ -4117,14 +4114,14 @@
         <w:rPr/>
         <w:t>.</w:t>
       </w:r>
-      <w:bookmarkEnd w:id="42"/>
+      <w:bookmarkEnd w:id="39"/>
     </w:p>
     <w:p>
       <w:pPr>
         <w:pStyle w:val="Bibliography"/>
         <w:rPr/>
       </w:pPr>
-      <w:bookmarkStart w:id="43" w:name="ref-lindahlGROMACS2020Source2020"/>
+      <w:bookmarkStart w:id="40" w:name="ref-lindahlGROMACS2020Source2020"/>
       <w:r>
         <w:rPr/>
         <w:t xml:space="preserve">Lindahl, Abraham, Hess, and van der Spoel. 2020-01-01, 2020-01. </w:t>
@@ -4152,14 +4149,14 @@
         <w:rPr/>
         <w:t>.</w:t>
       </w:r>
-      <w:bookmarkEnd w:id="43"/>
+      <w:bookmarkEnd w:id="40"/>
     </w:p>
     <w:p>
       <w:pPr>
         <w:pStyle w:val="Bibliography"/>
         <w:rPr/>
       </w:pPr>
-      <w:bookmarkStart w:id="44" w:name="ref-maniFERMDomainPhosphoinositide2011"/>
+      <w:bookmarkStart w:id="41" w:name="ref-maniFERMDomainPhosphoinositide2011"/>
       <w:r>
         <w:rPr/>
         <w:t xml:space="preserve">Mani, Timmy, Robert F. Hennigan, Lauren A. Foster, Deborah G. Conrady, Andrew B. Herr, and Wallace Ip. 2011. “FERM Domain Phosphoinositide Binding Targets Merlin to the Membrane and Is Essential for Its Growth-Suppressive Function.” </w:t>
@@ -4187,14 +4184,14 @@
         <w:rPr/>
         <w:t>.</w:t>
       </w:r>
-      <w:bookmarkEnd w:id="44"/>
+      <w:bookmarkEnd w:id="41"/>
     </w:p>
     <w:p>
       <w:pPr>
         <w:pStyle w:val="Bibliography"/>
         <w:rPr/>
       </w:pPr>
-      <w:bookmarkStart w:id="45" w:name="Xfb8863d2ed6bc33f0bb531180818fc9ca7d7086"/>
+      <w:bookmarkStart w:id="42" w:name="Xfb8863d2ed6bc33f0bb531180818fc9ca7d7086"/>
       <w:r>
         <w:rPr/>
         <w:t xml:space="preserve">Martí-Renom, M. A., A. C. Stuart, A. Fiser, R. Sánchez, F. Melo, and A. Sali. 2000. “Comparative Protein Structure Modeling of Genes and Genomes.” </w:t>
@@ -4222,14 +4219,14 @@
         <w:rPr/>
         <w:t>.</w:t>
       </w:r>
-      <w:bookmarkEnd w:id="45"/>
+      <w:bookmarkEnd w:id="42"/>
     </w:p>
     <w:p>
       <w:pPr>
         <w:pStyle w:val="Bibliography"/>
         <w:rPr/>
       </w:pPr>
-      <w:bookmarkStart w:id="46" w:name="ref-mccannLWEQModuleConserved1997"/>
+      <w:bookmarkStart w:id="43" w:name="ref-mccannLWEQModuleConserved1997"/>
       <w:r>
         <w:rPr/>
         <w:t xml:space="preserve">McCann, Richard O., and Susan W. Craig. 1997. “The I/LWEQ Module: A Conserved Sequence That Signifies F-actin Binding in Functionally Diverse Proteins from Yeast to Mammals.” </w:t>
@@ -4257,14 +4254,14 @@
         <w:rPr/>
         <w:t>.</w:t>
       </w:r>
-      <w:bookmarkEnd w:id="46"/>
+      <w:bookmarkEnd w:id="43"/>
     </w:p>
     <w:p>
       <w:pPr>
         <w:pStyle w:val="Bibliography"/>
         <w:rPr/>
       </w:pPr>
-      <w:bookmarkStart w:id="47" w:name="Xdc751978f1e84574d98e853a4199e37e936fa0c"/>
+      <w:bookmarkStart w:id="44" w:name="Xdc751978f1e84574d98e853a4199e37e936fa0c"/>
       <w:r>
         <w:rPr/>
         <w:t xml:space="preserve">McLaughlin, Stuart, Jiyao Wang, Alok Gambhir, and Diana Murray. 2002. “PIP2 and Proteins: Interactions, Organization, and Information Flow.” </w:t>
@@ -4292,14 +4289,14 @@
         <w:rPr/>
         <w:t>.</w:t>
       </w:r>
-      <w:bookmarkEnd w:id="47"/>
+      <w:bookmarkEnd w:id="44"/>
     </w:p>
     <w:p>
       <w:pPr>
         <w:pStyle w:val="Bibliography"/>
         <w:rPr/>
       </w:pPr>
-      <w:bookmarkStart w:id="48" w:name="ref-mercadanteCONANToolDecode2018"/>
+      <w:bookmarkStart w:id="45" w:name="ref-mercadanteCONANToolDecode2018"/>
       <w:r>
         <w:rPr/>
         <w:t xml:space="preserve">Mercadante, Davide, Frauke Gräter, and Csaba Daday. 2018. “CONAN: A Tool to Decode Dynamical Information from Molecular Interaction Maps.” </w:t>
@@ -4327,14 +4324,14 @@
         <w:rPr/>
         <w:t>.</w:t>
       </w:r>
-      <w:bookmarkEnd w:id="48"/>
+      <w:bookmarkEnd w:id="45"/>
     </w:p>
     <w:p>
       <w:pPr>
         <w:pStyle w:val="Bibliography"/>
         <w:rPr/>
       </w:pPr>
-      <w:bookmarkStart w:id="49" w:name="X9ab09cda4a4794fef7480db40960e72f4ba093c"/>
+      <w:bookmarkStart w:id="46" w:name="X9ab09cda4a4794fef7480db40960e72f4ba093c"/>
       <w:r>
         <w:rPr/>
         <w:t xml:space="preserve">Miroshnikova, Yekaterina A., Huy Q. Le, David Schneider, Torsten Thalheim, Matthias Rübsam, Nadine Bremicker, Julien Polleux, et al. 2018. “Adhesion Forces and Cortical Tension Couple Cell Proliferation and Differentiation to Drive Epidermal Stratification.” </w:t>
@@ -4362,14 +4359,14 @@
         <w:rPr/>
         <w:t>.</w:t>
       </w:r>
-      <w:bookmarkEnd w:id="49"/>
+      <w:bookmarkEnd w:id="46"/>
     </w:p>
     <w:p>
       <w:pPr>
         <w:pStyle w:val="Bibliography"/>
         <w:rPr/>
       </w:pPr>
-      <w:bookmarkStart w:id="50" w:name="ref-mooreAffinityTalin1V3integrin2012a"/>
+      <w:bookmarkStart w:id="47" w:name="ref-mooreAffinityTalin1V3integrin2012a"/>
       <w:r>
         <w:rPr/>
         <w:t xml:space="preserve">Moore, David T., Patrik Nygren, Hyunil Jo, Kathleen Boesze-Battaglia, Joel S. Bennett, and William F. DeGrado. 2012. “Affinity of Talin-1 for the </w:t>
@@ -4412,14 +4409,14 @@
         <w:rPr/>
         <w:t>.</w:t>
       </w:r>
-      <w:bookmarkEnd w:id="50"/>
+      <w:bookmarkEnd w:id="47"/>
     </w:p>
     <w:p>
       <w:pPr>
         <w:pStyle w:val="Bibliography"/>
         <w:rPr/>
       </w:pPr>
-      <w:bookmarkStart w:id="51" w:name="X1c3899f0a364b48b54f84f89cb53494dc398a72"/>
+      <w:bookmarkStart w:id="48" w:name="X1c3899f0a364b48b54f84f89cb53494dc398a72"/>
       <w:r>
         <w:rPr/>
         <w:t xml:space="preserve">Naughton, Fiona B., Antreas C. Kalli, and Mark S. P. Sansom. 2018. “Modes of Interaction of Pleckstrin Homology Domains with Membranes: Toward a Computational Biochemistry of Membrane Recognition.” </w:t>
@@ -4447,14 +4444,14 @@
         <w:rPr/>
         <w:t>.</w:t>
       </w:r>
-      <w:bookmarkEnd w:id="51"/>
+      <w:bookmarkEnd w:id="48"/>
     </w:p>
     <w:p>
       <w:pPr>
         <w:pStyle w:val="Bibliography"/>
         <w:rPr/>
       </w:pPr>
-      <w:bookmarkStart w:id="52" w:name="ref-noseUnifiedFormulationConstant1984"/>
+      <w:bookmarkStart w:id="49" w:name="ref-noseUnifiedFormulationConstant1984"/>
       <w:r>
         <w:rPr/>
         <w:t xml:space="preserve">Nosé, Shuichi. 1984. “A Unified Formulation of the Constant Temperature Molecular Dynamics Methods.” </w:t>
@@ -4482,14 +4479,14 @@
         <w:rPr/>
         <w:t>.</w:t>
       </w:r>
-      <w:bookmarkEnd w:id="52"/>
+      <w:bookmarkEnd w:id="49"/>
     </w:p>
     <w:p>
       <w:pPr>
         <w:pStyle w:val="Bibliography"/>
         <w:rPr/>
       </w:pPr>
-      <w:bookmarkStart w:id="53" w:name="ref-oakesStressingLimitsFocal2014"/>
+      <w:bookmarkStart w:id="50" w:name="ref-oakesStressingLimitsFocal2014"/>
       <w:r>
         <w:rPr/>
         <w:t xml:space="preserve">Oakes, Patrick W, and Margaret L Gardel. 2014. “Stressing the Limits of Focal Adhesion Mechanosensitivity.” </w:t>
@@ -4517,14 +4514,14 @@
         <w:rPr/>
         <w:t>.</w:t>
       </w:r>
-      <w:bookmarkEnd w:id="53"/>
+      <w:bookmarkEnd w:id="50"/>
     </w:p>
     <w:p>
       <w:pPr>
         <w:pStyle w:val="Bibliography"/>
         <w:rPr/>
       </w:pPr>
-      <w:bookmarkStart w:id="54" w:name="X7e7666b4982a28a7379c697b2057d381c2e1bb2"/>
+      <w:bookmarkStart w:id="51" w:name="X7e7666b4982a28a7379c697b2057d381c2e1bb2"/>
       <w:r>
         <w:rPr/>
         <w:t xml:space="preserve">Parrinello, M., and A. Rahman. 1981. “Polymorphic Transitions in Single Crystals: A New Molecular Dynamics Method.” </w:t>
@@ -4552,14 +4549,14 @@
         <w:rPr/>
         <w:t>.</w:t>
       </w:r>
-      <w:bookmarkEnd w:id="54"/>
+      <w:bookmarkEnd w:id="51"/>
     </w:p>
     <w:p>
       <w:pPr>
         <w:pStyle w:val="Bibliography"/>
         <w:rPr/>
       </w:pPr>
-      <w:bookmarkStart w:id="55" w:name="ref-pelletierActivationStateIntegrin1995"/>
+      <w:bookmarkStart w:id="52" w:name="ref-pelletierActivationStateIntegrin1995"/>
       <w:r>
         <w:rPr/>
         <w:t xml:space="preserve">Pelletier, Anthony J., Thomas Kunicki, Zaverio M. Ruggeri, and Vito Quaranta. 1995. “The Activation State of the Integrin </w:t>
@@ -4617,14 +4614,14 @@
         <w:rPr/>
         <w:t>.</w:t>
       </w:r>
-      <w:bookmarkEnd w:id="55"/>
+      <w:bookmarkEnd w:id="52"/>
     </w:p>
     <w:p>
       <w:pPr>
         <w:pStyle w:val="Bibliography"/>
         <w:rPr/>
       </w:pPr>
-      <w:bookmarkStart w:id="56" w:name="X4cc315cea2d68a0b6b73a9f66160a2302b8dda5"/>
+      <w:bookmarkStart w:id="53" w:name="X4cc315cea2d68a0b6b73a9f66160a2302b8dda5"/>
       <w:r>
         <w:rPr/>
         <w:t xml:space="preserve">Pettersen, Eric F., Thomas D. Goddard, Conrad C. Huang, Gregory S. Couch, Daniel M. Greenblatt, Elaine C. Meng, and Thomas E. Ferrin. 2004. “UCSF Chimera–a Visualization System for Exploratory Research and Analysis.” </w:t>
@@ -4652,14 +4649,14 @@
         <w:rPr/>
         <w:t>.</w:t>
       </w:r>
-      <w:bookmarkEnd w:id="56"/>
+      <w:bookmarkEnd w:id="53"/>
     </w:p>
     <w:p>
       <w:pPr>
         <w:pStyle w:val="Bibliography"/>
         <w:rPr/>
       </w:pPr>
-      <w:bookmarkStart w:id="57" w:name="ref-saltelNewPIP22009"/>
+      <w:bookmarkStart w:id="54" w:name="ref-saltelNewPIP22009"/>
       <w:r>
         <w:rPr/>
         <w:t xml:space="preserve">Saltel, Frédéric, Eva Mortier, Vesa P. Hytönen, Marie-Claude Jacquier, Pascale Zimmermann, Viola Vogel, Wei Liu, and Bernhard Wehrle-Haller. 2009. “New PI(4,5)P2- and Membrane Proximal Integrinbinding Motifs in the Talin Head Control </w:t>
@@ -4702,14 +4699,14 @@
         <w:rPr/>
         <w:t>.</w:t>
       </w:r>
-      <w:bookmarkEnd w:id="57"/>
+      <w:bookmarkEnd w:id="54"/>
     </w:p>
     <w:p>
       <w:pPr>
         <w:pStyle w:val="Bibliography"/>
         <w:rPr/>
       </w:pPr>
-      <w:bookmarkStart w:id="58" w:name="X1f53f49d7729ed79ded6964e36883c27fd4e415"/>
+      <w:bookmarkStart w:id="55" w:name="X1f53f49d7729ed79ded6964e36883c27fd4e415"/>
       <w:r>
         <w:rPr/>
         <w:t xml:space="preserve">Schiller, Herbert B, and Reinhard Fässler. 2013. “Mechanosensitivity and Compositional Dynamics of Cellmatrix Adhesions.” </w:t>
@@ -4737,14 +4734,14 @@
         <w:rPr/>
         <w:t>.</w:t>
       </w:r>
-      <w:bookmarkEnd w:id="58"/>
+      <w:bookmarkEnd w:id="55"/>
     </w:p>
     <w:p>
       <w:pPr>
         <w:pStyle w:val="Bibliography"/>
         <w:rPr/>
       </w:pPr>
-      <w:bookmarkStart w:id="59" w:name="ref-molstar"/>
+      <w:bookmarkStart w:id="56" w:name="ref-molstar"/>
       <w:r>
         <w:rPr/>
         <w:t xml:space="preserve">Sehnal, David, Sebastian Bittrich, Mandar Deshpande, Radka Svobodová, Karel Berka, Václav Bazgier, Sameer Velankar, Stephen K Burley, Jaroslav Koča, and Alexander S Rose. 2021. “Mol* Viewer: Modern Web App for 3D Visualization and Analysis of Large Biomolecular Structures.” </w:t>
@@ -4772,14 +4769,14 @@
         <w:rPr/>
         <w:t>.</w:t>
       </w:r>
-      <w:bookmarkEnd w:id="59"/>
+      <w:bookmarkEnd w:id="56"/>
     </w:p>
     <w:p>
       <w:pPr>
         <w:pStyle w:val="Bibliography"/>
         <w:rPr/>
       </w:pPr>
-      <w:bookmarkStart w:id="60" w:name="X67989be2bb0408792f066940fc295a5e320d13a"/>
+      <w:bookmarkStart w:id="57" w:name="X67989be2bb0408792f066940fc295a5e320d13a"/>
       <w:r>
         <w:rPr/>
         <w:t xml:space="preserve">Shoemaker, B. A., J. J. Portman, and P. G. Wolynes. 2000. “Speeding Molecular Recognition by Using the Folding Funnel: The Fly-Casting Mechanism.” </w:t>
@@ -4807,14 +4804,14 @@
         <w:rPr/>
         <w:t>.</w:t>
       </w:r>
-      <w:bookmarkEnd w:id="60"/>
+      <w:bookmarkEnd w:id="57"/>
     </w:p>
     <w:p>
       <w:pPr>
         <w:pStyle w:val="Bibliography"/>
         <w:rPr/>
       </w:pPr>
-      <w:bookmarkStart w:id="61" w:name="X86f52c2c784d6e380b52a7caf2970eb1d592ddc"/>
+      <w:bookmarkStart w:id="58" w:name="X86f52c2c784d6e380b52a7caf2970eb1d592ddc"/>
       <w:r>
         <w:rPr/>
         <w:t xml:space="preserve">Song, Xianqiang, Jun Yang, Jamila Hirbawi, Sheng Ye, H. Dhanuja Perera, Esen Goksoy, Pallavi Dwivedi, Edward F. Plow, Rongguang Zhang, and Jun Qin. 2012. “A Novel Membrane-Dependent on/Off Switch Mechanism of Talin FERM Domain at Sites of Cell Adhesion.” </w:t>
@@ -4842,14 +4839,14 @@
         <w:rPr/>
         <w:t>.</w:t>
       </w:r>
-      <w:bookmarkEnd w:id="61"/>
+      <w:bookmarkEnd w:id="58"/>
     </w:p>
     <w:p>
       <w:pPr>
         <w:pStyle w:val="Bibliography"/>
         <w:rPr/>
       </w:pPr>
-      <w:bookmarkStart w:id="62" w:name="X0259a4978a02570465137bcd7d5134e23aed11b"/>
+      <w:bookmarkStart w:id="59" w:name="X0259a4978a02570465137bcd7d5134e23aed11b"/>
       <w:r>
         <w:rPr/>
         <w:t xml:space="preserve">Sun, Fude, Carsten F. E. Schroer, Carlos R. Palacios, Lida Xu, Shi-Zhong Luo, and Siewert J. Marrink. 2020. “Molecular Mechanism for Bidirectional Regulation of CD44 for Lipid Raft Affiliation by Palmitoylations and PIP2.” </w:t>
@@ -4877,14 +4874,14 @@
         <w:rPr/>
         <w:t>.</w:t>
       </w:r>
-      <w:bookmarkEnd w:id="62"/>
+      <w:bookmarkEnd w:id="59"/>
     </w:p>
     <w:p>
       <w:pPr>
         <w:pStyle w:val="Bibliography"/>
         <w:rPr/>
       </w:pPr>
-      <w:bookmarkStart w:id="63" w:name="ref-sunMolecularDynamicsAssociation2018"/>
+      <w:bookmarkStart w:id="60" w:name="ref-sunMolecularDynamicsAssociation2018"/>
       <w:r>
         <w:rPr/>
         <w:t xml:space="preserve">Sun, Fude, Carsten F. E. Schroer, Lida Xu, Huiwei Yin, Siewert J. Marrink, and Shi-Zhong Luo. 2018. “Molecular Dynamics of the Association of L-Selectin and FERM Regulated by PIP2.” </w:t>
@@ -4912,14 +4909,14 @@
         <w:rPr/>
         <w:t>.</w:t>
       </w:r>
-      <w:bookmarkEnd w:id="63"/>
+      <w:bookmarkEnd w:id="60"/>
     </w:p>
     <w:p>
       <w:pPr>
         <w:pStyle w:val="Bibliography"/>
         <w:rPr/>
       </w:pPr>
-      <w:bookmarkStart w:id="64" w:name="ref-tadokoroTalinBindingIntegrin2003"/>
+      <w:bookmarkStart w:id="61" w:name="ref-tadokoroTalinBindingIntegrin2003"/>
       <w:r>
         <w:rPr/>
         <w:t xml:space="preserve">Tadokoro, Seiji, Sanford J. Shattil, Koji Eto, Vera Tai, Robert C. Liddington, José M. de Pereda, Mark H. Ginsberg, and David A. Calderwood. 2003. “Talin Binding to Integrin ß Tails: A Final Common Step in Integrin Activation.” </w:t>
@@ -4947,14 +4944,14 @@
         <w:rPr/>
         <w:t>.</w:t>
       </w:r>
-      <w:bookmarkEnd w:id="64"/>
+      <w:bookmarkEnd w:id="61"/>
     </w:p>
     <w:p>
       <w:pPr>
         <w:pStyle w:val="Bibliography"/>
         <w:rPr/>
       </w:pPr>
-      <w:bookmarkStart w:id="65" w:name="X0aaf76232198962a20a21717d3f2f7efde47d85"/>
+      <w:bookmarkStart w:id="62" w:name="X0aaf76232198962a20a21717d3f2f7efde47d85"/>
       <w:r>
         <w:rPr/>
         <w:t xml:space="preserve">Thamilselvan, Vijayalakshmi, and Marc D. Basson. 2004. “Pressure Activates Colon Cancer Cell Adhesion by Inside-Out Focal Adhesion Complex and Actin Cytoskeletal Signaling.” </w:t>
@@ -4982,14 +4979,14 @@
         <w:rPr/>
         <w:t>.</w:t>
       </w:r>
-      <w:bookmarkEnd w:id="65"/>
+      <w:bookmarkEnd w:id="62"/>
     </w:p>
     <w:p>
       <w:pPr>
         <w:pStyle w:val="Bibliography"/>
         <w:rPr/>
       </w:pPr>
-      <w:bookmarkStart w:id="66" w:name="ref-vogelLocalForceGeometry2006"/>
+      <w:bookmarkStart w:id="63" w:name="ref-vogelLocalForceGeometry2006"/>
       <w:r>
         <w:rPr/>
         <w:t xml:space="preserve">Vogel, Viola, and Michael Sheetz. 2006. “Local Force and Geometry Sensing Regulate Cell Functions.” </w:t>
@@ -5017,14 +5014,14 @@
         <w:rPr/>
         <w:t>.</w:t>
       </w:r>
-      <w:bookmarkEnd w:id="66"/>
+      <w:bookmarkEnd w:id="63"/>
     </w:p>
     <w:p>
       <w:pPr>
         <w:pStyle w:val="Bibliography"/>
         <w:rPr/>
       </w:pPr>
-      <w:bookmarkStart w:id="67" w:name="ref-webbComparativeProteinStructure2016"/>
+      <w:bookmarkStart w:id="64" w:name="ref-webbComparativeProteinStructure2016"/>
       <w:r>
         <w:rPr/>
         <w:t xml:space="preserve">Webb, Benjamin, and Andrej Sali. 2016. “Comparative Protein Structure Modeling Using MODELLER.” </w:t>
@@ -5052,14 +5049,14 @@
         <w:rPr/>
         <w:t>.</w:t>
       </w:r>
-      <w:bookmarkEnd w:id="67"/>
+      <w:bookmarkEnd w:id="64"/>
     </w:p>
     <w:p>
       <w:pPr>
         <w:pStyle w:val="Bibliography"/>
         <w:rPr/>
       </w:pPr>
-      <w:bookmarkStart w:id="68" w:name="ref-ggplot"/>
+      <w:bookmarkStart w:id="65" w:name="ref-ggplot"/>
       <w:r>
         <w:rPr/>
         <w:t xml:space="preserve">Wickham, Hadley. 2016. </w:t>
@@ -5075,14 +5072,14 @@
         <w:rPr/>
         <w:t>. Springer-Verlag New York.</w:t>
       </w:r>
-      <w:bookmarkEnd w:id="68"/>
+      <w:bookmarkEnd w:id="65"/>
     </w:p>
     <w:p>
       <w:pPr>
         <w:pStyle w:val="Bibliography"/>
         <w:rPr/>
       </w:pPr>
-      <w:bookmarkStart w:id="69" w:name="ref-knitr"/>
+      <w:bookmarkStart w:id="66" w:name="ref-knitr"/>
       <w:r>
         <w:rPr/>
         <w:t xml:space="preserve">Xie, Yihui. 2015. </w:t>
@@ -5098,14 +5095,14 @@
         <w:rPr/>
         <w:t>. Second. Boca Raton, Florida: Chapman and Hall/CRC.</w:t>
       </w:r>
-      <w:bookmarkEnd w:id="69"/>
+      <w:bookmarkEnd w:id="66"/>
     </w:p>
     <w:p>
       <w:pPr>
         <w:pStyle w:val="Bibliography"/>
         <w:rPr/>
       </w:pPr>
-      <w:bookmarkStart w:id="70" w:name="ref-yaoMechanicalResponseTalin2016"/>
+      <w:bookmarkStart w:id="67" w:name="ref-yaoMechanicalResponseTalin2016"/>
       <w:r>
         <w:rPr/>
         <w:t xml:space="preserve">Yao, Mingxi, Benjamin T. Goult, Benjamin Klapholz, Xian Hu, Christopher P. Toseland, Yingjian Guo, Peiwen Cong, Michael P. Sheetz, and Jie Yan. 2016. “The Mechanical Response of Talin.” </w:t>
@@ -5133,7 +5130,7 @@
         <w:rPr/>
         <w:t>.</w:t>
       </w:r>
-      <w:bookmarkEnd w:id="70"/>
+      <w:bookmarkEnd w:id="67"/>
     </w:p>
     <w:p>
       <w:pPr>
@@ -5141,7 +5138,7 @@
         <w:spacing w:before="0" w:after="200"/>
         <w:rPr/>
       </w:pPr>
-      <w:bookmarkStart w:id="71" w:name="ref-zhouMechanismFocalAdhesion2015"/>
+      <w:bookmarkStart w:id="68" w:name="ref-zhouMechanismFocalAdhesion2015"/>
       <w:r>
         <w:rPr/>
         <w:t xml:space="preserve">Zhou, Jing, Camilo Aponte-Santamaría, Sebastian Sturm, Jakob Tómas Bullerjahn, Agnieszka Bronowska, and Frauke Gräter. 2015. “Mechanism of Focal Adhesion Kinase Mechanosensing.” </w:t>
@@ -5165,15 +5162,15 @@
           <w:t>https://doi.org/10.1371/journal.pcbi.1004593</w:t>
         </w:r>
       </w:hyperlink>
-      <w:bookmarkStart w:id="72" w:name="supplementary-material"/>
-      <w:bookmarkEnd w:id="14"/>
-      <w:bookmarkEnd w:id="15"/>
-      <w:bookmarkEnd w:id="71"/>
+      <w:bookmarkStart w:id="69" w:name="supplementary-material"/>
+      <w:bookmarkEnd w:id="11"/>
+      <w:bookmarkEnd w:id="12"/>
+      <w:bookmarkEnd w:id="68"/>
       <w:r>
         <w:rPr/>
         <w:t>.</w:t>
       </w:r>
-      <w:bookmarkEnd w:id="72"/>
+      <w:bookmarkEnd w:id="69"/>
     </w:p>
     <w:sectPr>
       <w:footnotePr>
@@ -5266,6 +5263,7 @@
     <w:qFormat/>
     <w:pPr>
       <w:widowControl/>
+      <w:suppressAutoHyphens w:val="true"/>
       <w:bidi w:val="0"/>
       <w:spacing w:before="0" w:after="200"/>
       <w:jc w:val="left"/>
@@ -5927,6 +5925,7 @@
       <w:keepNext w:val="true"/>
       <w:keepLines/>
       <w:widowControl/>
+      <w:suppressAutoHyphens w:val="true"/>
       <w:bidi w:val="0"/>
       <w:spacing w:before="0" w:after="200"/>
       <w:jc w:val="center"/>
@@ -5948,6 +5947,7 @@
       <w:keepNext w:val="true"/>
       <w:keepLines/>
       <w:widowControl/>
+      <w:suppressAutoHyphens w:val="true"/>
       <w:bidi w:val="0"/>
       <w:spacing w:before="0" w:after="200"/>
       <w:jc w:val="center"/>

</xml_diff>